<commit_message>
Altered Scope Statement, altered services
</commit_message>
<xml_diff>
--- a/Scope Statement.docx
+++ b/Scope Statement.docx
@@ -616,12 +616,6 @@
         <w:gridCol w:w="4493"/>
       </w:tblGrid>
       <w:tr>
-        <w:tblPrEx>
-          <w:tblCellMar>
-            <w:top w:w="0" w:type="dxa"/>
-            <w:bottom w:w="0" w:type="dxa"/>
-          </w:tblCellMar>
-        </w:tblPrEx>
         <w:trPr>
           <w:cantSplit/>
         </w:trPr>
@@ -783,12 +777,6 @@
         </w:tc>
       </w:tr>
       <w:tr>
-        <w:tblPrEx>
-          <w:tblCellMar>
-            <w:top w:w="0" w:type="dxa"/>
-            <w:bottom w:w="0" w:type="dxa"/>
-          </w:tblCellMar>
-        </w:tblPrEx>
         <w:trPr>
           <w:cantSplit/>
           <w:trHeight w:val="272"/>
@@ -907,12 +895,6 @@
         </w:tc>
       </w:tr>
       <w:tr>
-        <w:tblPrEx>
-          <w:tblCellMar>
-            <w:top w:w="0" w:type="dxa"/>
-            <w:bottom w:w="0" w:type="dxa"/>
-          </w:tblCellMar>
-        </w:tblPrEx>
         <w:trPr>
           <w:cantSplit/>
           <w:trHeight w:val="287"/>
@@ -1003,12 +985,6 @@
         </w:tc>
       </w:tr>
       <w:tr>
-        <w:tblPrEx>
-          <w:tblCellMar>
-            <w:top w:w="0" w:type="dxa"/>
-            <w:bottom w:w="0" w:type="dxa"/>
-          </w:tblCellMar>
-        </w:tblPrEx>
         <w:trPr>
           <w:cantSplit/>
           <w:trHeight w:val="287"/>
@@ -1184,7 +1160,7 @@
               <w:txbxContent>
                 <w:p>
                   <w:r>
-                    <w:t>An application that allows all users to view logged data regarding local high school wrestling matches.  Allows certain users to add and edit recorded information.  Application can be accessed online via mobile device or computer.</w:t>
+                    <w:t>A website that will function as a timer and keep score for the home and away players</w:t>
                   </w:r>
                 </w:p>
               </w:txbxContent>
@@ -1238,7 +1214,7 @@
               <w:txbxContent>
                 <w:p>
                   <w:r>
-                    <w:t>User Stories,  Wireframes, Prototype analysis, alpha version</w:t>
+                    <w:t>User Stories, Website</w:t>
                   </w:r>
                 </w:p>
               </w:txbxContent>
@@ -1277,7 +1253,19 @@
               <w:txbxContent>
                 <w:p>
                   <w:r>
-                    <w:t>To produce an application that meets the requirements of the customer along with easy of usability.</w:t>
+                    <w:t>To produce an application that meets the</w:t>
+                  </w:r>
+                  <w:r>
+                    <w:t>se</w:t>
+                  </w:r>
+                  <w:r>
+                    <w:t xml:space="preserve"> requirements </w:t>
+                  </w:r>
+                  <w:r>
+                    <w:t>along with ease</w:t>
+                  </w:r>
+                  <w:r>
+                    <w:t xml:space="preserve"> of usability.</w:t>
                   </w:r>
                 </w:p>
               </w:txbxContent>
@@ -1410,6 +1398,9 @@
               <w:instrText xml:space="preserve"> FORMCHECKBOX </w:instrText>
             </w:r>
             <w:r>
+              <w:fldChar w:fldCharType="separate"/>
+            </w:r>
+            <w:r>
               <w:fldChar w:fldCharType="end"/>
             </w:r>
             <w:bookmarkEnd w:id="17"/>
@@ -1437,6 +1428,9 @@
               <w:instrText xml:space="preserve"> FORMCHECKBOX </w:instrText>
             </w:r>
             <w:r>
+              <w:fldChar w:fldCharType="separate"/>
+            </w:r>
+            <w:r>
               <w:fldChar w:fldCharType="end"/>
             </w:r>
             <w:bookmarkEnd w:id="18"/>
@@ -1462,6 +1456,9 @@
             </w:r>
             <w:r>
               <w:instrText xml:space="preserve"> FORMCHECKBOX </w:instrText>
+            </w:r>
+            <w:r>
+              <w:fldChar w:fldCharType="separate"/>
             </w:r>
             <w:r>
               <w:fldChar w:fldCharType="end"/>
@@ -1848,7 +1845,7 @@
         <w:sz w:val="18"/>
         <w:szCs w:val="18"/>
       </w:rPr>
-      <w:t>4/3/2013</w:t>
+      <w:t>4/24/2013</w:t>
     </w:r>
     <w:r>
       <w:rPr>
@@ -2062,14 +2059,14 @@
         <v:path o:extrusionok="f" gradientshapeok="t" o:connecttype="rect"/>
         <o:lock v:ext="edit" aspectratio="t"/>
       </v:shapetype>
-      <v:shape id="_x0000_i1026" type="#_x0000_t75" style="width:9pt;height:9pt" o:bullet="t">
+      <v:shape id="_x0000_i1028" type="#_x0000_t75" style="width:9.15pt;height:9.15pt" o:bullet="t">
         <v:imagedata r:id="rId1" o:title="BD14830_"/>
       </v:shape>
     </w:pict>
   </w:numPicBullet>
   <w:numPicBullet w:numPicBulletId="1">
     <w:pict>
-      <v:shape id="_x0000_i1027" type="#_x0000_t75" style="width:67.5pt;height:33.75pt" o:bullet="t">
+      <v:shape id="_x0000_i1029" type="#_x0000_t75" style="width:67.7pt;height:33.85pt" o:bullet="t">
         <v:imagedata r:id="rId2" o:title="Logo"/>
       </v:shape>
     </w:pict>
@@ -2481,6 +2478,120 @@
     </w:lvl>
   </w:abstractNum>
   <w:abstractNum w:abstractNumId="4">
+    <w:nsid w:val="151448E1"/>
+    <w:multiLevelType w:val="multilevel"/>
+    <w:tmpl w:val="223E2D46"/>
+    <w:lvl w:ilvl="0">
+      <w:start w:val="1"/>
+      <w:numFmt w:val="decimal"/>
+      <w:pStyle w:val="riskPlanTemplateBullet"/>
+      <w:lvlText w:val="%1."/>
+      <w:lvlJc w:val="left"/>
+      <w:pPr>
+        <w:tabs>
+          <w:tab w:val="num" w:pos="720"/>
+        </w:tabs>
+        <w:ind w:left="720" w:hanging="720"/>
+      </w:pPr>
+    </w:lvl>
+    <w:lvl w:ilvl="1">
+      <w:start w:val="1"/>
+      <w:numFmt w:val="decimal"/>
+      <w:lvlText w:val="%2."/>
+      <w:lvlJc w:val="left"/>
+      <w:pPr>
+        <w:tabs>
+          <w:tab w:val="num" w:pos="1440"/>
+        </w:tabs>
+        <w:ind w:left="1440" w:hanging="720"/>
+      </w:pPr>
+    </w:lvl>
+    <w:lvl w:ilvl="2">
+      <w:start w:val="1"/>
+      <w:numFmt w:val="decimal"/>
+      <w:lvlText w:val="%3."/>
+      <w:lvlJc w:val="left"/>
+      <w:pPr>
+        <w:tabs>
+          <w:tab w:val="num" w:pos="2160"/>
+        </w:tabs>
+        <w:ind w:left="2160" w:hanging="720"/>
+      </w:pPr>
+    </w:lvl>
+    <w:lvl w:ilvl="3">
+      <w:start w:val="1"/>
+      <w:numFmt w:val="decimal"/>
+      <w:lvlText w:val="%4."/>
+      <w:lvlJc w:val="left"/>
+      <w:pPr>
+        <w:tabs>
+          <w:tab w:val="num" w:pos="2880"/>
+        </w:tabs>
+        <w:ind w:left="2880" w:hanging="720"/>
+      </w:pPr>
+    </w:lvl>
+    <w:lvl w:ilvl="4">
+      <w:start w:val="1"/>
+      <w:numFmt w:val="decimal"/>
+      <w:lvlText w:val="%5."/>
+      <w:lvlJc w:val="left"/>
+      <w:pPr>
+        <w:tabs>
+          <w:tab w:val="num" w:pos="3600"/>
+        </w:tabs>
+        <w:ind w:left="3600" w:hanging="720"/>
+      </w:pPr>
+    </w:lvl>
+    <w:lvl w:ilvl="5">
+      <w:start w:val="1"/>
+      <w:numFmt w:val="decimal"/>
+      <w:lvlText w:val="%6."/>
+      <w:lvlJc w:val="left"/>
+      <w:pPr>
+        <w:tabs>
+          <w:tab w:val="num" w:pos="4320"/>
+        </w:tabs>
+        <w:ind w:left="4320" w:hanging="720"/>
+      </w:pPr>
+    </w:lvl>
+    <w:lvl w:ilvl="6">
+      <w:start w:val="1"/>
+      <w:numFmt w:val="decimal"/>
+      <w:lvlText w:val="%7."/>
+      <w:lvlJc w:val="left"/>
+      <w:pPr>
+        <w:tabs>
+          <w:tab w:val="num" w:pos="5040"/>
+        </w:tabs>
+        <w:ind w:left="5040" w:hanging="720"/>
+      </w:pPr>
+    </w:lvl>
+    <w:lvl w:ilvl="7">
+      <w:start w:val="1"/>
+      <w:numFmt w:val="decimal"/>
+      <w:lvlText w:val="%8."/>
+      <w:lvlJc w:val="left"/>
+      <w:pPr>
+        <w:tabs>
+          <w:tab w:val="num" w:pos="5760"/>
+        </w:tabs>
+        <w:ind w:left="5760" w:hanging="720"/>
+      </w:pPr>
+    </w:lvl>
+    <w:lvl w:ilvl="8">
+      <w:start w:val="1"/>
+      <w:numFmt w:val="decimal"/>
+      <w:lvlText w:val="%9."/>
+      <w:lvlJc w:val="left"/>
+      <w:pPr>
+        <w:tabs>
+          <w:tab w:val="num" w:pos="6480"/>
+        </w:tabs>
+        <w:ind w:left="6480" w:hanging="720"/>
+      </w:pPr>
+    </w:lvl>
+  </w:abstractNum>
+  <w:abstractNum w:abstractNumId="5">
     <w:nsid w:val="1B293749"/>
     <w:multiLevelType w:val="hybridMultilevel"/>
     <w:tmpl w:val="60A639F6"/>
@@ -2596,7 +2707,7 @@
       </w:pPr>
     </w:lvl>
   </w:abstractNum>
-  <w:abstractNum w:abstractNumId="5">
+  <w:abstractNum w:abstractNumId="6">
     <w:nsid w:val="236925AD"/>
     <w:multiLevelType w:val="hybridMultilevel"/>
     <w:tmpl w:val="AFE2F0D2"/>
@@ -2736,7 +2847,7 @@
       </w:rPr>
     </w:lvl>
   </w:abstractNum>
-  <w:abstractNum w:abstractNumId="6">
+  <w:abstractNum w:abstractNumId="7">
     <w:nsid w:val="248F46AF"/>
     <w:multiLevelType w:val="hybridMultilevel"/>
     <w:tmpl w:val="D264C1F8"/>
@@ -2849,7 +2960,7 @@
       </w:pPr>
     </w:lvl>
   </w:abstractNum>
-  <w:abstractNum w:abstractNumId="7">
+  <w:abstractNum w:abstractNumId="8">
     <w:nsid w:val="3B8A4EF3"/>
     <w:multiLevelType w:val="multilevel"/>
     <w:tmpl w:val="4D7CF9D8"/>
@@ -4147,13 +4258,13 @@
     <w:abstractNumId w:val="14"/>
   </w:num>
   <w:num w:numId="2">
-    <w:abstractNumId w:val="5"/>
+    <w:abstractNumId w:val="6"/>
   </w:num>
   <w:num w:numId="3">
     <w:abstractNumId w:val="12"/>
   </w:num>
   <w:num w:numId="4">
-    <w:abstractNumId w:val="6"/>
+    <w:abstractNumId w:val="7"/>
   </w:num>
   <w:num w:numId="5">
     <w:abstractNumId w:val="3"/>
@@ -4168,7 +4279,7 @@
     <w:abstractNumId w:val="10"/>
   </w:num>
   <w:num w:numId="9">
-    <w:abstractNumId w:val="4"/>
+    <w:abstractNumId w:val="5"/>
   </w:num>
   <w:num w:numId="10">
     <w:abstractNumId w:val="2"/>
@@ -4180,7 +4291,7 @@
     <w:abstractNumId w:val="9"/>
   </w:num>
   <w:num w:numId="13">
-    <w:abstractNumId w:val="7"/>
+    <w:abstractNumId w:val="8"/>
   </w:num>
   <w:num w:numId="14">
     <w:abstractNumId w:val="1"/>
@@ -4208,6 +4319,9 @@
   </w:num>
   <w:num w:numId="17">
     <w:abstractNumId w:val="15"/>
+  </w:num>
+  <w:num w:numId="18">
+    <w:abstractNumId w:val="4"/>
   </w:num>
   <w:numIdMacAtCleanup w:val="8"/>
 </w:numbering>
@@ -4365,6 +4479,7 @@
     <w:basedOn w:val="Normal"/>
     <w:next w:val="Normal"/>
     <w:qFormat/>
+    <w:rsid w:val="00EF38C4"/>
     <w:pPr>
       <w:keepNext/>
       <w:numPr>
@@ -4387,6 +4502,7 @@
     <w:basedOn w:val="Normal"/>
     <w:next w:val="Normal"/>
     <w:qFormat/>
+    <w:rsid w:val="00EF38C4"/>
     <w:pPr>
       <w:keepNext/>
       <w:numPr>
@@ -4410,6 +4526,7 @@
     <w:basedOn w:val="Normal"/>
     <w:next w:val="Normal"/>
     <w:qFormat/>
+    <w:rsid w:val="00EF38C4"/>
     <w:pPr>
       <w:keepNext/>
       <w:numPr>
@@ -4432,6 +4549,7 @@
     <w:basedOn w:val="Normal"/>
     <w:next w:val="Normal"/>
     <w:qFormat/>
+    <w:rsid w:val="00EF38C4"/>
     <w:pPr>
       <w:keepNext/>
       <w:numPr>
@@ -4453,6 +4571,7 @@
     <w:basedOn w:val="Normal"/>
     <w:next w:val="Normal"/>
     <w:qFormat/>
+    <w:rsid w:val="00EF38C4"/>
     <w:pPr>
       <w:numPr>
         <w:ilvl w:val="4"/>
@@ -4475,6 +4594,7 @@
     <w:basedOn w:val="Normal"/>
     <w:next w:val="Normal"/>
     <w:qFormat/>
+    <w:rsid w:val="00EF38C4"/>
     <w:pPr>
       <w:numPr>
         <w:ilvl w:val="5"/>
@@ -4496,6 +4616,7 @@
     <w:basedOn w:val="Normal"/>
     <w:next w:val="Normal"/>
     <w:qFormat/>
+    <w:rsid w:val="00EF38C4"/>
     <w:pPr>
       <w:numPr>
         <w:ilvl w:val="6"/>
@@ -4514,6 +4635,7 @@
     <w:basedOn w:val="Normal"/>
     <w:next w:val="Normal"/>
     <w:qFormat/>
+    <w:rsid w:val="00EF38C4"/>
     <w:pPr>
       <w:numPr>
         <w:ilvl w:val="7"/>
@@ -4534,6 +4656,7 @@
     <w:basedOn w:val="Normal"/>
     <w:next w:val="Normal"/>
     <w:qFormat/>
+    <w:rsid w:val="00EF38C4"/>
     <w:pPr>
       <w:numPr>
         <w:ilvl w:val="8"/>
@@ -4550,11 +4673,16 @@
   </w:style>
   <w:style w:type="character" w:default="1" w:styleId="DefaultParagraphFont">
     <w:name w:val="Default Paragraph Font"/>
+    <w:uiPriority w:val="1"/>
     <w:semiHidden/>
+    <w:unhideWhenUsed/>
   </w:style>
   <w:style w:type="table" w:default="1" w:styleId="TableNormal">
     <w:name w:val="Normal Table"/>
+    <w:uiPriority w:val="99"/>
     <w:semiHidden/>
+    <w:unhideWhenUsed/>
+    <w:qFormat/>
     <w:tblPr>
       <w:tblInd w:w="0" w:type="dxa"/>
       <w:tblCellMar>
@@ -4567,7 +4695,9 @@
   </w:style>
   <w:style w:type="numbering" w:default="1" w:styleId="NoList">
     <w:name w:val="No List"/>
+    <w:uiPriority w:val="99"/>
     <w:semiHidden/>
+    <w:unhideWhenUsed/>
   </w:style>
   <w:style w:type="paragraph" w:styleId="TOC1">
     <w:name w:val="toc 1"/>
@@ -4624,6 +4754,7 @@
     <w:next w:val="Normal"/>
     <w:autoRedefine/>
     <w:semiHidden/>
+    <w:rsid w:val="00EF38C4"/>
     <w:pPr>
       <w:ind w:left="400"/>
     </w:pPr>
@@ -4645,6 +4776,7 @@
     <w:next w:val="Normal"/>
     <w:autoRedefine/>
     <w:semiHidden/>
+    <w:rsid w:val="00EF38C4"/>
     <w:pPr>
       <w:ind w:left="800"/>
     </w:pPr>
@@ -4658,6 +4790,7 @@
     <w:next w:val="Normal"/>
     <w:autoRedefine/>
     <w:semiHidden/>
+    <w:rsid w:val="00EF38C4"/>
     <w:pPr>
       <w:ind w:left="1000"/>
     </w:pPr>
@@ -4671,6 +4804,7 @@
     <w:next w:val="Normal"/>
     <w:autoRedefine/>
     <w:semiHidden/>
+    <w:rsid w:val="00EF38C4"/>
     <w:pPr>
       <w:ind w:left="1200"/>
     </w:pPr>
@@ -4684,6 +4818,7 @@
     <w:next w:val="Normal"/>
     <w:autoRedefine/>
     <w:semiHidden/>
+    <w:rsid w:val="00EF38C4"/>
     <w:pPr>
       <w:ind w:left="1400"/>
     </w:pPr>
@@ -4694,6 +4829,7 @@
   <w:style w:type="character" w:styleId="Hyperlink">
     <w:name w:val="Hyperlink"/>
     <w:basedOn w:val="DefaultParagraphFont"/>
+    <w:rsid w:val="00EF38C4"/>
     <w:rPr>
       <w:color w:val="0000FF"/>
       <w:u w:val="single"/>
@@ -4768,6 +4904,7 @@
   <w:style w:type="paragraph" w:styleId="BodyText">
     <w:name w:val="Body Text"/>
     <w:basedOn w:val="Normal"/>
+    <w:rsid w:val="00EF38C4"/>
     <w:pPr>
       <w:spacing w:after="120" w:line="0" w:lineRule="atLeast"/>
       <w:ind w:left="360"/>
@@ -4779,6 +4916,7 @@
   <w:style w:type="paragraph" w:customStyle="1" w:styleId="TableText">
     <w:name w:val="Table Text"/>
     <w:basedOn w:val="Normal"/>
+    <w:rsid w:val="00EF38C4"/>
     <w:pPr>
       <w:ind w:left="14"/>
     </w:pPr>
@@ -4790,6 +4928,7 @@
   <w:style w:type="paragraph" w:customStyle="1" w:styleId="TableHeader">
     <w:name w:val="Table Header"/>
     <w:basedOn w:val="Normal"/>
+    <w:rsid w:val="00EF38C4"/>
     <w:pPr>
       <w:spacing w:before="60"/>
       <w:jc w:val="center"/>
@@ -4803,6 +4942,7 @@
   <w:style w:type="paragraph" w:styleId="Header">
     <w:name w:val="header"/>
     <w:basedOn w:val="Normal"/>
+    <w:rsid w:val="00EF38C4"/>
     <w:pPr>
       <w:tabs>
         <w:tab w:val="center" w:pos="4320"/>
@@ -4813,6 +4953,7 @@
   <w:style w:type="paragraph" w:styleId="Footer">
     <w:name w:val="footer"/>
     <w:basedOn w:val="Normal"/>
+    <w:rsid w:val="00EF38C4"/>
     <w:pPr>
       <w:tabs>
         <w:tab w:val="center" w:pos="4320"/>
@@ -4823,6 +4964,7 @@
   <w:style w:type="character" w:customStyle="1" w:styleId="Heading3CharChar">
     <w:name w:val="Heading 3 Char Char"/>
     <w:basedOn w:val="DefaultParagraphFont"/>
+    <w:rsid w:val="00EF38C4"/>
     <w:rPr>
       <w:rFonts w:ascii="Arial" w:hAnsi="Arial" w:cs="Arial"/>
       <w:b/>
@@ -4836,6 +4978,7 @@
   <w:style w:type="paragraph" w:customStyle="1" w:styleId="TableEntry">
     <w:name w:val="Table Entry"/>
     <w:basedOn w:val="Normal"/>
+    <w:rsid w:val="00EF38C4"/>
     <w:rPr>
       <w:sz w:val="18"/>
     </w:rPr>
@@ -4843,6 +4986,7 @@
   <w:style w:type="paragraph" w:styleId="BodyText3">
     <w:name w:val="Body Text 3"/>
     <w:basedOn w:val="Normal"/>
+    <w:rsid w:val="00EF38C4"/>
     <w:pPr>
       <w:spacing w:after="120"/>
     </w:pPr>
@@ -4854,6 +4998,7 @@
   <w:style w:type="paragraph" w:customStyle="1" w:styleId="BracketedTemplateInstructions">
     <w:name w:val="Bracketed Template Instructions"/>
     <w:basedOn w:val="Normal"/>
+    <w:rsid w:val="00EF38C4"/>
     <w:rPr>
       <w:sz w:val="16"/>
     </w:rPr>
@@ -4861,6 +5006,7 @@
   <w:style w:type="paragraph" w:customStyle="1" w:styleId="StyleHeading3Italic">
     <w:name w:val="Style Heading 3 + Italic"/>
     <w:basedOn w:val="Heading3"/>
+    <w:rsid w:val="00EF38C4"/>
     <w:rPr>
       <w:i/>
       <w:iCs/>
@@ -4869,6 +5015,7 @@
   <w:style w:type="character" w:customStyle="1" w:styleId="StyleHeading3ItalicChar">
     <w:name w:val="Style Heading 3 + Italic Char"/>
     <w:basedOn w:val="Heading3CharChar"/>
+    <w:rsid w:val="00EF38C4"/>
     <w:rPr>
       <w:i/>
       <w:iCs/>
@@ -4877,6 +5024,7 @@
   <w:style w:type="paragraph" w:customStyle="1" w:styleId="StyleTableHeader10pt">
     <w:name w:val="Style Table Header + 10 pt"/>
     <w:basedOn w:val="TableHeader"/>
+    <w:rsid w:val="00EF38C4"/>
     <w:rPr>
       <w:bCs/>
       <w:sz w:val="20"/>
@@ -4885,6 +5033,7 @@
   <w:style w:type="paragraph" w:customStyle="1" w:styleId="StyleBodyText8ptBoldAfter0pt">
     <w:name w:val="Style Body Text + 8 pt Bold After:  0 pt"/>
     <w:basedOn w:val="BodyText"/>
+    <w:rsid w:val="00EF38C4"/>
     <w:pPr>
       <w:spacing w:after="0"/>
       <w:ind w:left="0"/>
@@ -4898,6 +5047,7 @@
   <w:style w:type="paragraph" w:customStyle="1" w:styleId="StyleBodyTextBoldCentered">
     <w:name w:val="Style Body Text + Bold Centered"/>
     <w:basedOn w:val="BodyText"/>
+    <w:rsid w:val="00EF38C4"/>
     <w:pPr>
       <w:ind w:left="0"/>
       <w:jc w:val="center"/>
@@ -5589,7 +5739,7 @@
     <w:rsid w:val="00C22A9A"/>
     <w:pPr>
       <w:numPr>
-        <w:numId w:val="128"/>
+        <w:numId w:val="18"/>
       </w:numPr>
       <w:spacing w:before="60"/>
     </w:pPr>

</xml_diff>